<commit_message>
fixat funktion som gör att man kan ordna vale efter datum status
</commit_message>
<xml_diff>
--- a/Praktisk uppgift - 1DV42E.docx
+++ b/Praktisk uppgift - 1DV42E.docx
@@ -1128,7 +1128,44 @@
           <w:sz w:val="24"/>
           <w:szCs w:val="24"/>
         </w:rPr>
-        <w:t xml:space="preserve">Administratör ska inte kunna se resultatet fort löpande, utan vid slutet av valet så presenteras en sammanställning av valet och som administratör så ska man inte kunna se vad en </w:t>
+        <w:t>Administratör ska kunna se resultatet fort löpande</w:t>
+      </w:r>
+      <w:r>
+        <w:rPr>
+          <w:sz w:val="24"/>
+          <w:szCs w:val="24"/>
+        </w:rPr>
+        <w:t xml:space="preserve"> men inte kunna lägga till röster eller rösta själv</w:t>
+      </w:r>
+      <w:r>
+        <w:rPr>
+          <w:sz w:val="24"/>
+          <w:szCs w:val="24"/>
+        </w:rPr>
+        <w:t xml:space="preserve">, utan vid slutet av valet så presenteras en sammanställning av valet </w:t>
+      </w:r>
+      <w:r>
+        <w:rPr>
+          <w:sz w:val="24"/>
+          <w:szCs w:val="24"/>
+        </w:rPr>
+        <w:t>för användarna</w:t>
+      </w:r>
+      <w:bookmarkStart w:id="0" w:name="_GoBack"/>
+      <w:bookmarkEnd w:id="0"/>
+      <w:r>
+        <w:rPr>
+          <w:sz w:val="24"/>
+          <w:szCs w:val="24"/>
+        </w:rPr>
+        <w:t xml:space="preserve"> </w:t>
+      </w:r>
+      <w:r>
+        <w:rPr>
+          <w:sz w:val="24"/>
+          <w:szCs w:val="24"/>
+        </w:rPr>
+        <w:t xml:space="preserve">och som administratör så ska man inte kunna se vad en </w:t>
       </w:r>
       <w:r>
         <w:rPr>
@@ -1917,16 +1954,7 @@
           <w:sz w:val="24"/>
           <w:szCs w:val="24"/>
         </w:rPr>
-        <w:t xml:space="preserve"> applikationen ska kunna hanterade val av </w:t>
-      </w:r>
-      <w:bookmarkStart w:id="0" w:name="_GoBack"/>
-      <w:bookmarkEnd w:id="0"/>
-      <w:r>
-        <w:rPr>
-          <w:sz w:val="24"/>
-          <w:szCs w:val="24"/>
-        </w:rPr>
-        <w:t xml:space="preserve">kandidater    </w:t>
+        <w:t xml:space="preserve"> applikationen ska kunna hanterade val av kandidater    </w:t>
       </w:r>
     </w:p>
     <w:p>

</xml_diff>

<commit_message>
har lagt till line edit, fixat bugar och är klar med alla funktioner måste städa koden nu
</commit_message>
<xml_diff>
--- a/Praktisk uppgift - 1DV42E.docx
+++ b/Praktisk uppgift - 1DV42E.docx
@@ -1149,16 +1149,7 @@
           <w:sz w:val="24"/>
           <w:szCs w:val="24"/>
         </w:rPr>
-        <w:t>för användarna</w:t>
-      </w:r>
-      <w:bookmarkStart w:id="0" w:name="_GoBack"/>
-      <w:bookmarkEnd w:id="0"/>
-      <w:r>
-        <w:rPr>
-          <w:sz w:val="24"/>
-          <w:szCs w:val="24"/>
-        </w:rPr>
-        <w:t xml:space="preserve"> </w:t>
+        <w:t xml:space="preserve">för användarna </w:t>
       </w:r>
       <w:r>
         <w:rPr>
@@ -2300,7 +2291,14 @@
           <w:sz w:val="24"/>
           <w:szCs w:val="24"/>
         </w:rPr>
-        <w:t>Databas dokumentation</w:t>
+        <w:t xml:space="preserve">Databas </w:t>
+      </w:r>
+      <w:r>
+        <w:rPr>
+          <w:sz w:val="24"/>
+          <w:szCs w:val="24"/>
+        </w:rPr>
+        <w:t>diagram</w:t>
       </w:r>
     </w:p>
     <w:p>
@@ -2337,6 +2335,8 @@
         </w:rPr>
         <w:t>dokumentation</w:t>
       </w:r>
+      <w:bookmarkStart w:id="0" w:name="_GoBack"/>
+      <w:bookmarkEnd w:id="0"/>
     </w:p>
     <w:p>
       <w:pPr>

</xml_diff>